<commit_message>
Résolution du problème de SEO concernant les keywords répétitives et changement du nom de la page2 en contact
</commit_message>
<xml_diff>
--- a/Rapport_optimisation/deuxieme_optimisation.docx
+++ b/Rapport_optimisation/deuxieme_optimisation.docx
@@ -70,6 +70,52 @@
         </w:rPr>
         <w:tab/>
         <w:t>indexer la page.</w:t>
+      </w:r>
+      <w:r>
+        <w:rPr>
+          <w:sz w:val="28"/>
+          <w:szCs w:val="28"/>
+        </w:rPr>
+        <w:t xml:space="preserve"> J'ai également rempli la partie "content" de la balise </w:t>
+      </w:r>
+      <w:r>
+        <w:rPr>
+          <w:sz w:val="28"/>
+          <w:szCs w:val="28"/>
+        </w:rPr>
+        <w:tab/>
+      </w:r>
+      <w:proofErr w:type="spellStart"/>
+      <w:r>
+        <w:rPr>
+          <w:sz w:val="28"/>
+          <w:szCs w:val="28"/>
+        </w:rPr>
+        <w:t>meta</w:t>
+      </w:r>
+      <w:proofErr w:type="spellEnd"/>
+      <w:r>
+        <w:rPr>
+          <w:sz w:val="28"/>
+          <w:szCs w:val="28"/>
+        </w:rPr>
+        <w:t xml:space="preserve"> </w:t>
+      </w:r>
+      <w:proofErr w:type="spellStart"/>
+      <w:r>
+        <w:rPr>
+          <w:sz w:val="28"/>
+          <w:szCs w:val="28"/>
+        </w:rPr>
+        <w:t>name</w:t>
+      </w:r>
+      <w:proofErr w:type="spellEnd"/>
+      <w:r>
+        <w:rPr>
+          <w:sz w:val="28"/>
+          <w:szCs w:val="28"/>
+        </w:rPr>
+        <w:t xml:space="preserve"> = "description".</w:t>
       </w:r>
     </w:p>
     <w:p>

</xml_diff>